<commit_message>
add github link to report document
</commit_message>
<xml_diff>
--- a/result/VBFT-test report.docx
+++ b/result/VBFT-test report.docx
@@ -88,9 +88,8 @@
       <w:pPr>
         <w:pStyle w:val="a4"/>
         <w:ind w:left="420" w:firstLineChars="300" w:firstLine="630"/>
-        <w:jc w:val="left"/>
-        <w:rPr>
-          <w:rFonts w:ascii="楷体" w:eastAsia="楷体" w:hAnsi="楷体" w:cs="楷体" w:hint="eastAsia"/>
+        <w:rPr>
+          <w:rFonts w:ascii="楷体" w:eastAsia="楷体" w:hAnsi="楷体" w:cs="楷体"/>
           <w:color w:val="000000" w:themeColor="text1"/>
           <w:szCs w:val="21"/>
         </w:rPr>
@@ -195,6 +194,31 @@
         </w:rPr>
         <w:t>。</w:t>
       </w:r>
+      <w:r>
+        <w:rPr>
+          <w:rFonts w:ascii="楷体" w:eastAsia="楷体" w:hAnsi="楷体" w:cs="楷体" w:hint="eastAsia"/>
+          <w:color w:val="000000" w:themeColor="text1"/>
+        </w:rPr>
+        <w:t>相关测试工具及使用方法见：</w:t>
+      </w:r>
+      <w:hyperlink r:id="rId8" w:history="1">
+        <w:r>
+          <w:rPr>
+            <w:rStyle w:val="a9"/>
+            <w:rFonts w:ascii="楷体" w:eastAsia="楷体" w:hAnsi="楷体" w:cs="楷体"/>
+          </w:rPr>
+          <w:t>https://github.com/qiluge/VBFT_TPS_TEST</w:t>
+        </w:r>
+      </w:hyperlink>
+      <w:r>
+        <w:rPr>
+          <w:rFonts w:ascii="楷体" w:eastAsia="楷体" w:hAnsi="楷体" w:cs="楷体" w:hint="eastAsia"/>
+          <w:color w:val="000000" w:themeColor="text1"/>
+        </w:rPr>
+        <w:t>。</w:t>
+      </w:r>
+      <w:bookmarkStart w:id="0" w:name="_GoBack"/>
+      <w:bookmarkEnd w:id="0"/>
     </w:p>
     <w:p>
       <w:pPr>
@@ -945,233 +969,6 @@
             <wp:extent cx="5274310" cy="1050290"/>
             <wp:effectExtent l="0" t="0" r="2540" b="0"/>
             <wp:docPr id="1" name="图片 1"/>
-            <wp:cNvGraphicFramePr>
-              <a:graphicFrameLocks xmlns:a="http://schemas.openxmlformats.org/drawingml/2006/main" noChangeAspect="1"/>
-            </wp:cNvGraphicFramePr>
-            <a:graphic xmlns:a="http://schemas.openxmlformats.org/drawingml/2006/main">
-              <a:graphicData uri="http://schemas.openxmlformats.org/drawingml/2006/picture">
-                <pic:pic xmlns:pic="http://schemas.openxmlformats.org/drawingml/2006/picture">
-                  <pic:nvPicPr>
-                    <pic:cNvPr id="1" name=""/>
-                    <pic:cNvPicPr/>
-                  </pic:nvPicPr>
-                  <pic:blipFill>
-                    <a:blip r:embed="rId8"/>
-                    <a:stretch>
-                      <a:fillRect/>
-                    </a:stretch>
-                  </pic:blipFill>
-                  <pic:spPr>
-                    <a:xfrm>
-                      <a:off x="0" y="0"/>
-                      <a:ext cx="5274310" cy="1050290"/>
-                    </a:xfrm>
-                    <a:prstGeom prst="rect">
-                      <a:avLst/>
-                    </a:prstGeom>
-                  </pic:spPr>
-                </pic:pic>
-              </a:graphicData>
-            </a:graphic>
-          </wp:inline>
-        </w:drawing>
-      </w:r>
-    </w:p>
-    <w:p>
-      <w:pPr>
-        <w:pStyle w:val="a4"/>
-        <w:ind w:left="1270" w:firstLineChars="0" w:firstLine="0"/>
-        <w:jc w:val="left"/>
-        <w:rPr>
-          <w:rFonts w:ascii="楷体" w:eastAsia="楷体" w:hAnsi="楷体" w:cs="楷体"/>
-        </w:rPr>
-      </w:pPr>
-      <w:proofErr w:type="spellStart"/>
-      <w:r>
-        <w:rPr>
-          <w:rFonts w:ascii="楷体" w:eastAsia="楷体" w:hAnsi="楷体" w:cs="楷体"/>
-        </w:rPr>
-        <w:lastRenderedPageBreak/>
-        <w:t>LoopController.loops</w:t>
-      </w:r>
-      <w:proofErr w:type="spellEnd"/>
-      <w:r>
-        <w:rPr>
-          <w:rFonts w:ascii="楷体" w:eastAsia="楷体" w:hAnsi="楷体" w:cs="楷体" w:hint="eastAsia"/>
-        </w:rPr>
-        <w:t>=</w:t>
-      </w:r>
-      <w:r>
-        <w:rPr>
-          <w:rFonts w:ascii="楷体" w:eastAsia="楷体" w:hAnsi="楷体" w:cs="楷体"/>
-        </w:rPr>
-        <w:t>6</w:t>
-      </w:r>
-      <w:r>
-        <w:rPr>
-          <w:rFonts w:ascii="楷体" w:eastAsia="楷体" w:hAnsi="楷体" w:cs="楷体"/>
-        </w:rPr>
-        <w:t>000</w:t>
-      </w:r>
-      <w:r>
-        <w:rPr>
-          <w:rFonts w:ascii="楷体" w:eastAsia="楷体" w:hAnsi="楷体" w:cs="楷体" w:hint="eastAsia"/>
-        </w:rPr>
-        <w:t>，</w:t>
-      </w:r>
-      <w:proofErr w:type="spellStart"/>
-      <w:r>
-        <w:rPr>
-          <w:rFonts w:ascii="楷体" w:eastAsia="楷体" w:hAnsi="楷体" w:cs="楷体"/>
-        </w:rPr>
-        <w:t>ThreadGroup.num_threads</w:t>
-      </w:r>
-      <w:proofErr w:type="spellEnd"/>
-      <w:r>
-        <w:rPr>
-          <w:rFonts w:ascii="楷体" w:eastAsia="楷体" w:hAnsi="楷体" w:cs="楷体" w:hint="eastAsia"/>
-        </w:rPr>
-        <w:t>=</w:t>
-      </w:r>
-      <w:r>
-        <w:rPr>
-          <w:rFonts w:ascii="楷体" w:eastAsia="楷体" w:hAnsi="楷体" w:cs="楷体"/>
-        </w:rPr>
-        <w:t>500</w:t>
-      </w:r>
-      <w:r>
-        <w:rPr>
-          <w:rFonts w:ascii="楷体" w:eastAsia="楷体" w:hAnsi="楷体" w:cs="楷体" w:hint="eastAsia"/>
-        </w:rPr>
-        <w:t>；前者代表一个线程发送的交易的次数，后者代表开启的线程数，二者相乘得出的值为发送的交易数，此处为</w:t>
-      </w:r>
-      <w:r>
-        <w:rPr>
-          <w:rFonts w:ascii="楷体" w:eastAsia="楷体" w:hAnsi="楷体" w:cs="楷体"/>
-        </w:rPr>
-        <w:t>3</w:t>
-      </w:r>
-      <w:r>
-        <w:rPr>
-          <w:rFonts w:ascii="楷体" w:eastAsia="楷体" w:hAnsi="楷体" w:cs="楷体"/>
-        </w:rPr>
-        <w:t>,</w:t>
-      </w:r>
-      <w:r>
-        <w:rPr>
-          <w:rFonts w:ascii="楷体" w:eastAsia="楷体" w:hAnsi="楷体" w:cs="楷体" w:hint="eastAsia"/>
-        </w:rPr>
-        <w:t>0</w:t>
-      </w:r>
-      <w:r>
-        <w:rPr>
-          <w:rFonts w:ascii="楷体" w:eastAsia="楷体" w:hAnsi="楷体" w:cs="楷体"/>
-        </w:rPr>
-        <w:t>00,000</w:t>
-      </w:r>
-      <w:r>
-        <w:rPr>
-          <w:rFonts w:ascii="楷体" w:eastAsia="楷体" w:hAnsi="楷体" w:cs="楷体" w:hint="eastAsia"/>
-        </w:rPr>
-        <w:t>。</w:t>
-      </w:r>
-    </w:p>
-    <w:p>
-      <w:pPr>
-        <w:pStyle w:val="a4"/>
-        <w:numPr>
-          <w:ilvl w:val="3"/>
-          <w:numId w:val="1"/>
-        </w:numPr>
-        <w:ind w:firstLineChars="0"/>
-        <w:jc w:val="left"/>
-        <w:rPr>
-          <w:rFonts w:ascii="楷体" w:eastAsia="楷体" w:hAnsi="楷体" w:cs="楷体"/>
-        </w:rPr>
-      </w:pPr>
-      <w:r>
-        <w:rPr>
-          <w:rFonts w:ascii="楷体" w:eastAsia="楷体" w:hAnsi="楷体" w:cs="楷体" w:hint="eastAsia"/>
-        </w:rPr>
-        <w:t>发送速率配置：</w:t>
-      </w:r>
-    </w:p>
-    <w:p>
-      <w:pPr>
-        <w:pStyle w:val="a4"/>
-        <w:ind w:left="1270" w:firstLineChars="0" w:firstLine="0"/>
-        <w:jc w:val="left"/>
-        <w:rPr>
-          <w:rFonts w:ascii="楷体" w:eastAsia="楷体" w:hAnsi="楷体" w:cs="楷体"/>
-        </w:rPr>
-      </w:pPr>
-      <w:r>
-        <w:rPr>
-          <w:rFonts w:ascii="楷体" w:eastAsia="楷体" w:hAnsi="楷体" w:cs="楷体" w:hint="eastAsia"/>
-        </w:rPr>
-        <w:t>使用固定吞吐量定时器配置交易发送速率，此处为每分钟</w:t>
-      </w:r>
-      <w:r>
-        <w:rPr>
-          <w:rFonts w:ascii="楷体" w:eastAsia="楷体" w:hAnsi="楷体" w:cs="楷体"/>
-        </w:rPr>
-        <w:t>36</w:t>
-      </w:r>
-      <w:r>
-        <w:rPr>
-          <w:rFonts w:ascii="楷体" w:eastAsia="楷体" w:hAnsi="楷体" w:cs="楷体"/>
-        </w:rPr>
-        <w:t>0,000</w:t>
-      </w:r>
-      <w:r>
-        <w:rPr>
-          <w:rFonts w:ascii="楷体" w:eastAsia="楷体" w:hAnsi="楷体" w:cs="楷体" w:hint="eastAsia"/>
-        </w:rPr>
-        <w:t>，即每秒发送</w:t>
-      </w:r>
-      <w:r>
-        <w:rPr>
-          <w:rFonts w:ascii="楷体" w:eastAsia="楷体" w:hAnsi="楷体" w:cs="楷体"/>
-        </w:rPr>
-        <w:t>6</w:t>
-      </w:r>
-      <w:r>
-        <w:rPr>
-          <w:rFonts w:ascii="楷体" w:eastAsia="楷体" w:hAnsi="楷体" w:cs="楷体" w:hint="eastAsia"/>
-        </w:rPr>
-        <w:t>,</w:t>
-      </w:r>
-      <w:r>
-        <w:rPr>
-          <w:rFonts w:ascii="楷体" w:eastAsia="楷体" w:hAnsi="楷体" w:cs="楷体"/>
-        </w:rPr>
-        <w:t>000</w:t>
-      </w:r>
-      <w:r>
-        <w:rPr>
-          <w:rFonts w:ascii="楷体" w:eastAsia="楷体" w:hAnsi="楷体" w:cs="楷体" w:hint="eastAsia"/>
-        </w:rPr>
-        <w:t>笔交易，见下图：</w:t>
-      </w:r>
-    </w:p>
-    <w:p>
-      <w:pPr>
-        <w:pStyle w:val="a4"/>
-        <w:ind w:leftChars="5" w:left="10" w:firstLineChars="0" w:firstLine="0"/>
-        <w:jc w:val="center"/>
-        <w:rPr>
-          <w:rFonts w:ascii="楷体" w:eastAsia="楷体" w:hAnsi="楷体" w:cs="楷体"/>
-        </w:rPr>
-      </w:pPr>
-      <w:r>
-        <w:rPr>
-          <w:noProof/>
-        </w:rPr>
-        <w:drawing>
-          <wp:inline distT="0" distB="0" distL="0" distR="0" wp14:anchorId="4523C66D" wp14:editId="010FCC6A">
-            <wp:extent cx="5274310" cy="648335"/>
-            <wp:effectExtent l="0" t="0" r="2540" b="0"/>
-            <wp:docPr id="5" name="图片 5"/>
             <wp:cNvGraphicFramePr>
               <a:graphicFrameLocks xmlns:a="http://schemas.openxmlformats.org/drawingml/2006/main" noChangeAspect="1"/>
             </wp:cNvGraphicFramePr>
@@ -1191,7 +988,7 @@
                   <pic:spPr>
                     <a:xfrm>
                       <a:off x="0" y="0"/>
-                      <a:ext cx="5274310" cy="648335"/>
+                      <a:ext cx="5274310" cy="1050290"/>
                     </a:xfrm>
                     <a:prstGeom prst="rect">
                       <a:avLst/>
@@ -1207,30 +1004,185 @@
     <w:p>
       <w:pPr>
         <w:pStyle w:val="a4"/>
+        <w:ind w:left="1270" w:firstLineChars="0" w:firstLine="0"/>
+        <w:jc w:val="left"/>
+        <w:rPr>
+          <w:rFonts w:ascii="楷体" w:eastAsia="楷体" w:hAnsi="楷体" w:cs="楷体"/>
+        </w:rPr>
+      </w:pPr>
+      <w:proofErr w:type="spellStart"/>
+      <w:r>
+        <w:rPr>
+          <w:rFonts w:ascii="楷体" w:eastAsia="楷体" w:hAnsi="楷体" w:cs="楷体"/>
+        </w:rPr>
+        <w:lastRenderedPageBreak/>
+        <w:t>LoopController.loops</w:t>
+      </w:r>
+      <w:proofErr w:type="spellEnd"/>
+      <w:r>
+        <w:rPr>
+          <w:rFonts w:ascii="楷体" w:eastAsia="楷体" w:hAnsi="楷体" w:cs="楷体" w:hint="eastAsia"/>
+        </w:rPr>
+        <w:t>=</w:t>
+      </w:r>
+      <w:r>
+        <w:rPr>
+          <w:rFonts w:ascii="楷体" w:eastAsia="楷体" w:hAnsi="楷体" w:cs="楷体"/>
+        </w:rPr>
+        <w:t>6</w:t>
+      </w:r>
+      <w:r>
+        <w:rPr>
+          <w:rFonts w:ascii="楷体" w:eastAsia="楷体" w:hAnsi="楷体" w:cs="楷体"/>
+        </w:rPr>
+        <w:t>000</w:t>
+      </w:r>
+      <w:r>
+        <w:rPr>
+          <w:rFonts w:ascii="楷体" w:eastAsia="楷体" w:hAnsi="楷体" w:cs="楷体" w:hint="eastAsia"/>
+        </w:rPr>
+        <w:t>，</w:t>
+      </w:r>
+      <w:proofErr w:type="spellStart"/>
+      <w:r>
+        <w:rPr>
+          <w:rFonts w:ascii="楷体" w:eastAsia="楷体" w:hAnsi="楷体" w:cs="楷体"/>
+        </w:rPr>
+        <w:t>ThreadGroup.num_threads</w:t>
+      </w:r>
+      <w:proofErr w:type="spellEnd"/>
+      <w:r>
+        <w:rPr>
+          <w:rFonts w:ascii="楷体" w:eastAsia="楷体" w:hAnsi="楷体" w:cs="楷体" w:hint="eastAsia"/>
+        </w:rPr>
+        <w:t>=</w:t>
+      </w:r>
+      <w:r>
+        <w:rPr>
+          <w:rFonts w:ascii="楷体" w:eastAsia="楷体" w:hAnsi="楷体" w:cs="楷体"/>
+        </w:rPr>
+        <w:t>500</w:t>
+      </w:r>
+      <w:r>
+        <w:rPr>
+          <w:rFonts w:ascii="楷体" w:eastAsia="楷体" w:hAnsi="楷体" w:cs="楷体" w:hint="eastAsia"/>
+        </w:rPr>
+        <w:t>；前者代表一个线程发送的交易的次数，后者代表开启的线程数，二者相乘得出的值为发送的交易数，此处为</w:t>
+      </w:r>
+      <w:r>
+        <w:rPr>
+          <w:rFonts w:ascii="楷体" w:eastAsia="楷体" w:hAnsi="楷体" w:cs="楷体"/>
+        </w:rPr>
+        <w:t>3</w:t>
+      </w:r>
+      <w:r>
+        <w:rPr>
+          <w:rFonts w:ascii="楷体" w:eastAsia="楷体" w:hAnsi="楷体" w:cs="楷体"/>
+        </w:rPr>
+        <w:t>,</w:t>
+      </w:r>
+      <w:r>
+        <w:rPr>
+          <w:rFonts w:ascii="楷体" w:eastAsia="楷体" w:hAnsi="楷体" w:cs="楷体" w:hint="eastAsia"/>
+        </w:rPr>
+        <w:t>0</w:t>
+      </w:r>
+      <w:r>
+        <w:rPr>
+          <w:rFonts w:ascii="楷体" w:eastAsia="楷体" w:hAnsi="楷体" w:cs="楷体"/>
+        </w:rPr>
+        <w:t>00,000</w:t>
+      </w:r>
+      <w:r>
+        <w:rPr>
+          <w:rFonts w:ascii="楷体" w:eastAsia="楷体" w:hAnsi="楷体" w:cs="楷体" w:hint="eastAsia"/>
+        </w:rPr>
+        <w:t>。</w:t>
+      </w:r>
+    </w:p>
+    <w:p>
+      <w:pPr>
+        <w:pStyle w:val="a4"/>
         <w:numPr>
-          <w:ilvl w:val="0"/>
+          <w:ilvl w:val="3"/>
           <w:numId w:val="1"/>
         </w:numPr>
         <w:ind w:firstLineChars="0"/>
         <w:jc w:val="left"/>
         <w:rPr>
           <w:rFonts w:ascii="楷体" w:eastAsia="楷体" w:hAnsi="楷体" w:cs="楷体"/>
-          <w:sz w:val="24"/>
-        </w:rPr>
-      </w:pPr>
-      <w:r>
-        <w:rPr>
-          <w:rFonts w:ascii="楷体" w:eastAsia="楷体" w:hAnsi="楷体" w:cs="楷体" w:hint="eastAsia"/>
-          <w:sz w:val="24"/>
-        </w:rPr>
-        <w:t>交易发送情况</w:t>
-      </w:r>
-    </w:p>
-    <w:p>
-      <w:pPr>
-        <w:pStyle w:val="a4"/>
-        <w:ind w:firstLineChars="0" w:firstLine="0"/>
-        <w:jc w:val="left"/>
+        </w:rPr>
+      </w:pPr>
+      <w:r>
+        <w:rPr>
+          <w:rFonts w:ascii="楷体" w:eastAsia="楷体" w:hAnsi="楷体" w:cs="楷体" w:hint="eastAsia"/>
+        </w:rPr>
+        <w:t>发送速率配置：</w:t>
+      </w:r>
+    </w:p>
+    <w:p>
+      <w:pPr>
+        <w:pStyle w:val="a4"/>
+        <w:ind w:left="1270" w:firstLineChars="0" w:firstLine="0"/>
+        <w:jc w:val="left"/>
+        <w:rPr>
+          <w:rFonts w:ascii="楷体" w:eastAsia="楷体" w:hAnsi="楷体" w:cs="楷体"/>
+        </w:rPr>
+      </w:pPr>
+      <w:r>
+        <w:rPr>
+          <w:rFonts w:ascii="楷体" w:eastAsia="楷体" w:hAnsi="楷体" w:cs="楷体" w:hint="eastAsia"/>
+        </w:rPr>
+        <w:t>使用固定吞吐量定时器配置交易发送速率，此处为每分钟</w:t>
+      </w:r>
+      <w:r>
+        <w:rPr>
+          <w:rFonts w:ascii="楷体" w:eastAsia="楷体" w:hAnsi="楷体" w:cs="楷体"/>
+        </w:rPr>
+        <w:t>36</w:t>
+      </w:r>
+      <w:r>
+        <w:rPr>
+          <w:rFonts w:ascii="楷体" w:eastAsia="楷体" w:hAnsi="楷体" w:cs="楷体"/>
+        </w:rPr>
+        <w:t>0,000</w:t>
+      </w:r>
+      <w:r>
+        <w:rPr>
+          <w:rFonts w:ascii="楷体" w:eastAsia="楷体" w:hAnsi="楷体" w:cs="楷体" w:hint="eastAsia"/>
+        </w:rPr>
+        <w:t>，即每秒发送</w:t>
+      </w:r>
+      <w:r>
+        <w:rPr>
+          <w:rFonts w:ascii="楷体" w:eastAsia="楷体" w:hAnsi="楷体" w:cs="楷体"/>
+        </w:rPr>
+        <w:t>6</w:t>
+      </w:r>
+      <w:r>
+        <w:rPr>
+          <w:rFonts w:ascii="楷体" w:eastAsia="楷体" w:hAnsi="楷体" w:cs="楷体" w:hint="eastAsia"/>
+        </w:rPr>
+        <w:t>,</w:t>
+      </w:r>
+      <w:r>
+        <w:rPr>
+          <w:rFonts w:ascii="楷体" w:eastAsia="楷体" w:hAnsi="楷体" w:cs="楷体"/>
+        </w:rPr>
+        <w:t>000</w:t>
+      </w:r>
+      <w:r>
+        <w:rPr>
+          <w:rFonts w:ascii="楷体" w:eastAsia="楷体" w:hAnsi="楷体" w:cs="楷体" w:hint="eastAsia"/>
+        </w:rPr>
+        <w:t>笔交易，见下图：</w:t>
+      </w:r>
+    </w:p>
+    <w:p>
+      <w:pPr>
+        <w:pStyle w:val="a4"/>
+        <w:ind w:leftChars="5" w:left="10" w:firstLineChars="0" w:firstLine="0"/>
+        <w:jc w:val="center"/>
         <w:rPr>
           <w:rFonts w:ascii="楷体" w:eastAsia="楷体" w:hAnsi="楷体" w:cs="楷体"/>
         </w:rPr>
@@ -1240,10 +1192,10 @@
           <w:noProof/>
         </w:rPr>
         <w:drawing>
-          <wp:inline distT="0" distB="0" distL="0" distR="0" wp14:anchorId="25A96EC6" wp14:editId="2CBC6D7E">
-            <wp:extent cx="5274310" cy="3121025"/>
-            <wp:effectExtent l="0" t="0" r="2540" b="3175"/>
-            <wp:docPr id="10" name="图片 10"/>
+          <wp:inline distT="0" distB="0" distL="0" distR="0" wp14:anchorId="4523C66D" wp14:editId="010FCC6A">
+            <wp:extent cx="5274310" cy="648335"/>
+            <wp:effectExtent l="0" t="0" r="2540" b="0"/>
+            <wp:docPr id="5" name="图片 5"/>
             <wp:cNvGraphicFramePr>
               <a:graphicFrameLocks xmlns:a="http://schemas.openxmlformats.org/drawingml/2006/main" noChangeAspect="1"/>
             </wp:cNvGraphicFramePr>
@@ -1263,7 +1215,7 @@
                   <pic:spPr>
                     <a:xfrm>
                       <a:off x="0" y="0"/>
-                      <a:ext cx="5274310" cy="3121025"/>
+                      <a:ext cx="5274310" cy="648335"/>
                     </a:xfrm>
                     <a:prstGeom prst="rect">
                       <a:avLst/>
@@ -1279,118 +1231,6 @@
     <w:p>
       <w:pPr>
         <w:pStyle w:val="a4"/>
-        <w:ind w:left="420"/>
-        <w:jc w:val="left"/>
-        <w:rPr>
-          <w:rFonts w:ascii="楷体" w:eastAsia="楷体" w:hAnsi="楷体" w:cs="楷体"/>
-        </w:rPr>
-      </w:pPr>
-      <w:r>
-        <w:rPr>
-          <w:rFonts w:ascii="楷体" w:eastAsia="楷体" w:hAnsi="楷体" w:cs="楷体" w:hint="eastAsia"/>
-        </w:rPr>
-        <w:t>可以看出共发送了3</w:t>
-      </w:r>
-      <w:r>
-        <w:rPr>
-          <w:rFonts w:ascii="楷体" w:eastAsia="楷体" w:hAnsi="楷体" w:cs="楷体"/>
-        </w:rPr>
-        <w:t>,000,000</w:t>
-      </w:r>
-      <w:r>
-        <w:rPr>
-          <w:rFonts w:ascii="楷体" w:eastAsia="楷体" w:hAnsi="楷体" w:cs="楷体" w:hint="eastAsia"/>
-        </w:rPr>
-        <w:t>笔交易，耗时</w:t>
-      </w:r>
-      <w:r>
-        <w:rPr>
-          <w:rFonts w:ascii="楷体" w:eastAsia="楷体" w:hAnsi="楷体" w:cs="楷体" w:hint="eastAsia"/>
-        </w:rPr>
-        <w:t>0</w:t>
-      </w:r>
-      <w:r>
-        <w:rPr>
-          <w:rFonts w:ascii="楷体" w:eastAsia="楷体" w:hAnsi="楷体" w:cs="楷体"/>
-        </w:rPr>
-        <w:t>0</w:t>
-      </w:r>
-      <w:r>
-        <w:rPr>
-          <w:rFonts w:ascii="楷体" w:eastAsia="楷体" w:hAnsi="楷体" w:cs="楷体" w:hint="eastAsia"/>
-        </w:rPr>
-        <w:t>:</w:t>
-      </w:r>
-      <w:r>
-        <w:rPr>
-          <w:rFonts w:ascii="楷体" w:eastAsia="楷体" w:hAnsi="楷体" w:cs="楷体" w:hint="eastAsia"/>
-        </w:rPr>
-        <w:t>0</w:t>
-      </w:r>
-      <w:r>
-        <w:rPr>
-          <w:rFonts w:ascii="楷体" w:eastAsia="楷体" w:hAnsi="楷体" w:cs="楷体"/>
-        </w:rPr>
-        <w:t>8</w:t>
-      </w:r>
-      <w:r>
-        <w:rPr>
-          <w:rFonts w:ascii="楷体" w:eastAsia="楷体" w:hAnsi="楷体" w:cs="楷体" w:hint="eastAsia"/>
-        </w:rPr>
-        <w:t>:</w:t>
-      </w:r>
-      <w:r>
-        <w:rPr>
-          <w:rFonts w:ascii="楷体" w:eastAsia="楷体" w:hAnsi="楷体" w:cs="楷体"/>
-        </w:rPr>
-        <w:t>19</w:t>
-      </w:r>
-      <w:r>
-        <w:rPr>
-          <w:rFonts w:ascii="楷体" w:eastAsia="楷体" w:hAnsi="楷体" w:cs="楷体" w:hint="eastAsia"/>
-        </w:rPr>
-        <w:t>，即</w:t>
-      </w:r>
-      <w:r>
-        <w:rPr>
-          <w:rFonts w:ascii="楷体" w:eastAsia="楷体" w:hAnsi="楷体" w:cs="楷体"/>
-        </w:rPr>
-        <w:t>499</w:t>
-      </w:r>
-      <w:r>
-        <w:rPr>
-          <w:rFonts w:ascii="楷体" w:eastAsia="楷体" w:hAnsi="楷体" w:cs="楷体" w:hint="eastAsia"/>
-        </w:rPr>
-        <w:t>秒，则交易发送速度为</w:t>
-      </w:r>
-      <w:r>
-        <w:rPr>
-          <w:rFonts w:ascii="楷体" w:eastAsia="楷体" w:hAnsi="楷体" w:cs="楷体" w:hint="eastAsia"/>
-        </w:rPr>
-        <w:t>6</w:t>
-      </w:r>
-      <w:r>
-        <w:rPr>
-          <w:rFonts w:ascii="楷体" w:eastAsia="楷体" w:hAnsi="楷体" w:cs="楷体"/>
-        </w:rPr>
-        <w:t>012</w:t>
-      </w:r>
-      <w:r>
-        <w:rPr>
-          <w:rFonts w:ascii="楷体" w:eastAsia="楷体" w:hAnsi="楷体" w:cs="楷体" w:hint="eastAsia"/>
-        </w:rPr>
-        <w:t>笔/</w:t>
-      </w:r>
-      <w:r>
-        <w:rPr>
-          <w:rFonts w:ascii="楷体" w:eastAsia="楷体" w:hAnsi="楷体" w:cs="楷体"/>
-        </w:rPr>
-        <w:t>s</w:t>
-      </w:r>
-    </w:p>
-    <w:p>
-      <w:pPr>
-        <w:pStyle w:val="a4"/>
         <w:numPr>
           <w:ilvl w:val="0"/>
           <w:numId w:val="1"/>
@@ -1402,15 +1242,13 @@
           <w:sz w:val="24"/>
         </w:rPr>
       </w:pPr>
-      <w:proofErr w:type="gramStart"/>
       <w:r>
         <w:rPr>
           <w:rFonts w:ascii="楷体" w:eastAsia="楷体" w:hAnsi="楷体" w:cs="楷体" w:hint="eastAsia"/>
           <w:sz w:val="24"/>
         </w:rPr>
-        <w:t>出块情况</w:t>
-      </w:r>
-      <w:proofErr w:type="gramEnd"/>
+        <w:t>交易发送情况</w:t>
+      </w:r>
     </w:p>
     <w:p>
       <w:pPr>
@@ -1426,10 +1264,10 @@
           <w:noProof/>
         </w:rPr>
         <w:drawing>
-          <wp:inline distT="0" distB="0" distL="0" distR="0" wp14:anchorId="01DA7563" wp14:editId="42440397">
-            <wp:extent cx="5274310" cy="2679700"/>
-            <wp:effectExtent l="0" t="0" r="2540" b="6350"/>
-            <wp:docPr id="8" name="图片 8"/>
+          <wp:inline distT="0" distB="0" distL="0" distR="0" wp14:anchorId="25A96EC6" wp14:editId="2CBC6D7E">
+            <wp:extent cx="5274310" cy="3121025"/>
+            <wp:effectExtent l="0" t="0" r="2540" b="3175"/>
+            <wp:docPr id="10" name="图片 10"/>
             <wp:cNvGraphicFramePr>
               <a:graphicFrameLocks xmlns:a="http://schemas.openxmlformats.org/drawingml/2006/main" noChangeAspect="1"/>
             </wp:cNvGraphicFramePr>
@@ -1449,6 +1287,192 @@
                   <pic:spPr>
                     <a:xfrm>
                       <a:off x="0" y="0"/>
+                      <a:ext cx="5274310" cy="3121025"/>
+                    </a:xfrm>
+                    <a:prstGeom prst="rect">
+                      <a:avLst/>
+                    </a:prstGeom>
+                  </pic:spPr>
+                </pic:pic>
+              </a:graphicData>
+            </a:graphic>
+          </wp:inline>
+        </w:drawing>
+      </w:r>
+    </w:p>
+    <w:p>
+      <w:pPr>
+        <w:pStyle w:val="a4"/>
+        <w:ind w:left="420"/>
+        <w:jc w:val="left"/>
+        <w:rPr>
+          <w:rFonts w:ascii="楷体" w:eastAsia="楷体" w:hAnsi="楷体" w:cs="楷体"/>
+        </w:rPr>
+      </w:pPr>
+      <w:r>
+        <w:rPr>
+          <w:rFonts w:ascii="楷体" w:eastAsia="楷体" w:hAnsi="楷体" w:cs="楷体" w:hint="eastAsia"/>
+        </w:rPr>
+        <w:t>可以看出共发送了3</w:t>
+      </w:r>
+      <w:r>
+        <w:rPr>
+          <w:rFonts w:ascii="楷体" w:eastAsia="楷体" w:hAnsi="楷体" w:cs="楷体"/>
+        </w:rPr>
+        <w:t>,000,000</w:t>
+      </w:r>
+      <w:r>
+        <w:rPr>
+          <w:rFonts w:ascii="楷体" w:eastAsia="楷体" w:hAnsi="楷体" w:cs="楷体" w:hint="eastAsia"/>
+        </w:rPr>
+        <w:t>笔交易，耗时</w:t>
+      </w:r>
+      <w:r>
+        <w:rPr>
+          <w:rFonts w:ascii="楷体" w:eastAsia="楷体" w:hAnsi="楷体" w:cs="楷体" w:hint="eastAsia"/>
+        </w:rPr>
+        <w:t>0</w:t>
+      </w:r>
+      <w:r>
+        <w:rPr>
+          <w:rFonts w:ascii="楷体" w:eastAsia="楷体" w:hAnsi="楷体" w:cs="楷体"/>
+        </w:rPr>
+        <w:t>0</w:t>
+      </w:r>
+      <w:r>
+        <w:rPr>
+          <w:rFonts w:ascii="楷体" w:eastAsia="楷体" w:hAnsi="楷体" w:cs="楷体" w:hint="eastAsia"/>
+        </w:rPr>
+        <w:t>:</w:t>
+      </w:r>
+      <w:r>
+        <w:rPr>
+          <w:rFonts w:ascii="楷体" w:eastAsia="楷体" w:hAnsi="楷体" w:cs="楷体" w:hint="eastAsia"/>
+        </w:rPr>
+        <w:t>0</w:t>
+      </w:r>
+      <w:r>
+        <w:rPr>
+          <w:rFonts w:ascii="楷体" w:eastAsia="楷体" w:hAnsi="楷体" w:cs="楷体"/>
+        </w:rPr>
+        <w:t>8</w:t>
+      </w:r>
+      <w:r>
+        <w:rPr>
+          <w:rFonts w:ascii="楷体" w:eastAsia="楷体" w:hAnsi="楷体" w:cs="楷体" w:hint="eastAsia"/>
+        </w:rPr>
+        <w:t>:</w:t>
+      </w:r>
+      <w:r>
+        <w:rPr>
+          <w:rFonts w:ascii="楷体" w:eastAsia="楷体" w:hAnsi="楷体" w:cs="楷体"/>
+        </w:rPr>
+        <w:t>19</w:t>
+      </w:r>
+      <w:r>
+        <w:rPr>
+          <w:rFonts w:ascii="楷体" w:eastAsia="楷体" w:hAnsi="楷体" w:cs="楷体" w:hint="eastAsia"/>
+        </w:rPr>
+        <w:t>，即</w:t>
+      </w:r>
+      <w:r>
+        <w:rPr>
+          <w:rFonts w:ascii="楷体" w:eastAsia="楷体" w:hAnsi="楷体" w:cs="楷体"/>
+        </w:rPr>
+        <w:t>499</w:t>
+      </w:r>
+      <w:r>
+        <w:rPr>
+          <w:rFonts w:ascii="楷体" w:eastAsia="楷体" w:hAnsi="楷体" w:cs="楷体" w:hint="eastAsia"/>
+        </w:rPr>
+        <w:t>秒，则交易发送速度为</w:t>
+      </w:r>
+      <w:r>
+        <w:rPr>
+          <w:rFonts w:ascii="楷体" w:eastAsia="楷体" w:hAnsi="楷体" w:cs="楷体" w:hint="eastAsia"/>
+        </w:rPr>
+        <w:t>6</w:t>
+      </w:r>
+      <w:r>
+        <w:rPr>
+          <w:rFonts w:ascii="楷体" w:eastAsia="楷体" w:hAnsi="楷体" w:cs="楷体"/>
+        </w:rPr>
+        <w:t>012</w:t>
+      </w:r>
+      <w:r>
+        <w:rPr>
+          <w:rFonts w:ascii="楷体" w:eastAsia="楷体" w:hAnsi="楷体" w:cs="楷体" w:hint="eastAsia"/>
+        </w:rPr>
+        <w:t>笔/</w:t>
+      </w:r>
+      <w:r>
+        <w:rPr>
+          <w:rFonts w:ascii="楷体" w:eastAsia="楷体" w:hAnsi="楷体" w:cs="楷体"/>
+        </w:rPr>
+        <w:t>s</w:t>
+      </w:r>
+    </w:p>
+    <w:p>
+      <w:pPr>
+        <w:pStyle w:val="a4"/>
+        <w:numPr>
+          <w:ilvl w:val="0"/>
+          <w:numId w:val="1"/>
+        </w:numPr>
+        <w:ind w:firstLineChars="0"/>
+        <w:jc w:val="left"/>
+        <w:rPr>
+          <w:rFonts w:ascii="楷体" w:eastAsia="楷体" w:hAnsi="楷体" w:cs="楷体"/>
+          <w:sz w:val="24"/>
+        </w:rPr>
+      </w:pPr>
+      <w:proofErr w:type="gramStart"/>
+      <w:r>
+        <w:rPr>
+          <w:rFonts w:ascii="楷体" w:eastAsia="楷体" w:hAnsi="楷体" w:cs="楷体" w:hint="eastAsia"/>
+          <w:sz w:val="24"/>
+        </w:rPr>
+        <w:t>出块情况</w:t>
+      </w:r>
+      <w:proofErr w:type="gramEnd"/>
+    </w:p>
+    <w:p>
+      <w:pPr>
+        <w:pStyle w:val="a4"/>
+        <w:ind w:firstLineChars="0" w:firstLine="0"/>
+        <w:jc w:val="left"/>
+        <w:rPr>
+          <w:rFonts w:ascii="楷体" w:eastAsia="楷体" w:hAnsi="楷体" w:cs="楷体"/>
+        </w:rPr>
+      </w:pPr>
+      <w:r>
+        <w:rPr>
+          <w:noProof/>
+        </w:rPr>
+        <w:drawing>
+          <wp:inline distT="0" distB="0" distL="0" distR="0" wp14:anchorId="01DA7563" wp14:editId="42440397">
+            <wp:extent cx="5274310" cy="2679700"/>
+            <wp:effectExtent l="0" t="0" r="2540" b="6350"/>
+            <wp:docPr id="8" name="图片 8"/>
+            <wp:cNvGraphicFramePr>
+              <a:graphicFrameLocks xmlns:a="http://schemas.openxmlformats.org/drawingml/2006/main" noChangeAspect="1"/>
+            </wp:cNvGraphicFramePr>
+            <a:graphic xmlns:a="http://schemas.openxmlformats.org/drawingml/2006/main">
+              <a:graphicData uri="http://schemas.openxmlformats.org/drawingml/2006/picture">
+                <pic:pic xmlns:pic="http://schemas.openxmlformats.org/drawingml/2006/picture">
+                  <pic:nvPicPr>
+                    <pic:cNvPr id="1" name=""/>
+                    <pic:cNvPicPr/>
+                  </pic:nvPicPr>
+                  <pic:blipFill>
+                    <a:blip r:embed="rId12"/>
+                    <a:stretch>
+                      <a:fillRect/>
+                    </a:stretch>
+                  </pic:blipFill>
+                  <pic:spPr>
+                    <a:xfrm>
+                      <a:off x="0" y="0"/>
                       <a:ext cx="5274310" cy="2679700"/>
                     </a:xfrm>
                     <a:prstGeom prst="rect">
@@ -1492,7 +1516,7 @@
                     <pic:cNvPicPr/>
                   </pic:nvPicPr>
                   <pic:blipFill>
-                    <a:blip r:embed="rId12"/>
+                    <a:blip r:embed="rId13"/>
                     <a:stretch>
                       <a:fillRect/>
                     </a:stretch>
@@ -2249,14 +2273,14 @@
         <w:rPr>
           <w:rFonts w:ascii="楷体" w:eastAsia="楷体" w:hAnsi="楷体" w:cs="楷体" w:hint="eastAsia"/>
         </w:rPr>
-        <w:t>出块间隔</w:t>
+        <w:t>出块间</w:t>
       </w:r>
       <w:proofErr w:type="gramEnd"/>
       <w:r>
         <w:rPr>
           <w:rFonts w:ascii="楷体" w:eastAsia="楷体" w:hAnsi="楷体" w:cs="楷体" w:hint="eastAsia"/>
         </w:rPr>
-        <w:t>均不稳定；</w:t>
+        <w:t>隔均不稳定；</w:t>
       </w:r>
     </w:p>
     <w:p>
@@ -2301,7 +2325,7 @@
         <w:ind w:firstLineChars="0"/>
         <w:jc w:val="left"/>
         <w:rPr>
-          <w:rFonts w:ascii="楷体" w:eastAsia="楷体" w:hAnsi="楷体" w:cs="楷体" w:hint="eastAsia"/>
+          <w:rFonts w:ascii="楷体" w:eastAsia="楷体" w:hAnsi="楷体" w:cs="楷体"/>
         </w:rPr>
       </w:pPr>
       <w:r>
@@ -2342,8 +2366,6 @@
         </w:rPr>
         <w:t>”出现的较为频繁；</w:t>
       </w:r>
-      <w:bookmarkStart w:id="0" w:name="_GoBack"/>
-      <w:bookmarkEnd w:id="0"/>
     </w:p>
     <w:sectPr>
       <w:pgSz w:w="11906" w:h="16838"/>
@@ -3381,6 +3403,29 @@
       <w:szCs w:val="18"/>
     </w:rPr>
   </w:style>
+  <w:style w:type="character" w:styleId="a9">
+    <w:name w:val="Hyperlink"/>
+    <w:basedOn w:val="a0"/>
+    <w:uiPriority w:val="99"/>
+    <w:unhideWhenUsed/>
+    <w:rsid w:val="00752010"/>
+    <w:rPr>
+      <w:color w:val="0563C1" w:themeColor="hyperlink"/>
+      <w:u w:val="single"/>
+    </w:rPr>
+  </w:style>
+  <w:style w:type="character" w:styleId="aa">
+    <w:name w:val="Unresolved Mention"/>
+    <w:basedOn w:val="a0"/>
+    <w:uiPriority w:val="99"/>
+    <w:semiHidden/>
+    <w:unhideWhenUsed/>
+    <w:rsid w:val="00752010"/>
+    <w:rPr>
+      <w:color w:val="605E5C"/>
+      <w:shd w:val="clear" w:color="auto" w:fill="E1DFDD"/>
+    </w:rPr>
+  </w:style>
 </w:styles>
 </file>
 

</xml_diff>